<commit_message>
Geocode  & Reverse Geocode
</commit_message>
<xml_diff>
--- a/BaoCao.docx
+++ b/BaoCao.docx
@@ -109,8 +109,43 @@
       <w:r>
         <w:t xml:space="preserve"> </w:t>
       </w:r>
-      <w:bookmarkStart w:id="0" w:name="_GoBack"/>
-      <w:bookmarkEnd w:id="0"/>
+    </w:p>
+    <w:p>
+      <w:pPr>
+        <w:pStyle w:val="ListParagraph"/>
+        <w:numPr>
+          <w:ilvl w:val="0"/>
+          <w:numId w:val="1"/>
+        </w:numPr>
+      </w:pPr>
+      <w:r>
+        <w:t>Draggable Marker for Google Maps</w:t>
+      </w:r>
+    </w:p>
+    <w:p>
+      <w:pPr>
+        <w:pStyle w:val="ListParagraph"/>
+        <w:ind w:left="1440"/>
+      </w:pPr>
+      <w:hyperlink r:id="rId8" w:history="1">
+        <w:r>
+          <w:rPr>
+            <w:rStyle w:val="Hyperlink"/>
+          </w:rPr>
+          <w:t>http://technic</w:t>
+        </w:r>
+        <w:bookmarkStart w:id="0" w:name="_GoBack"/>
+        <w:bookmarkEnd w:id="0"/>
+        <w:r>
+          <w:rPr>
+            <w:rStyle w:val="Hyperlink"/>
+          </w:rPr>
+          <w:t>o.qnownow.com/draggable-marker-for-google-maps/</w:t>
+        </w:r>
+      </w:hyperlink>
+      <w:r>
+        <w:t xml:space="preserve"> </w:t>
+      </w:r>
     </w:p>
     <w:sectPr>
       <w:pgSz w:w="12240" w:h="15840"/>
@@ -139,7 +174,7 @@
         <w:rFonts w:ascii="Symbol" w:eastAsiaTheme="minorEastAsia" w:hAnsi="Symbol" w:cstheme="minorBidi" w:hint="default"/>
       </w:rPr>
     </w:lvl>
-    <w:lvl w:ilvl="1" w:tplc="04090003" w:tentative="1">
+    <w:lvl w:ilvl="1" w:tplc="04090003">
       <w:start w:val="1"/>
       <w:numFmt w:val="bullet"/>
       <w:lvlText w:val="o"/>

</xml_diff>